<commit_message>
Count Pairs Whose Sum is Less than Target
</commit_message>
<xml_diff>
--- a/Leetcode/JAVA/tamplate/🚀 Dive into Problem.docx
+++ b/Leetcode/JAVA/tamplate/🚀 Dive into Problem.docx
@@ -67,152 +67,315 @@
         </w:rPr>
         <w:br/>
       </w:r>
-      <w:r>
-        <w:rPr>
-          <w:rFonts w:ascii="Segoe UI" w:hAnsi="Segoe UI" w:cs="Segoe UI"/>
-          <w:sz w:val="21"/>
-          <w:szCs w:val="21"/>
-          <w:shd w:val="clear" w:color="auto" w:fill="FFFFFF"/>
-        </w:rPr>
-        <w:br/>
-      </w:r>
-      <w:r>
+    </w:p>
+    <w:p>
+      <w:pPr>
+        <w:spacing w:after="0" w:line="240" w:lineRule="auto"/>
         <w:rPr>
           <w:rFonts w:ascii="Segoe UI Emoji" w:hAnsi="Segoe UI Emoji" w:cs="Segoe UI Emoji"/>
           <w:sz w:val="21"/>
           <w:szCs w:val="21"/>
           <w:shd w:val="clear" w:color="auto" w:fill="FFFFFF"/>
         </w:rPr>
-        <w:t>🔥</w:t>
-      </w:r>
-      <w:r>
-        <w:rPr>
-          <w:rFonts w:ascii="Segoe UI" w:hAnsi="Segoe UI" w:cs="Segoe UI"/>
+      </w:pPr>
+      <w:proofErr w:type="gramStart"/>
+      <w:r>
+        <w:rPr>
+          <w:rFonts w:ascii="Segoe UI Emoji" w:hAnsi="Segoe UI Emoji" w:cs="Segoe UI Emoji"/>
+          <w:sz w:val="21"/>
+          <w:szCs w:val="21"/>
+          <w:shd w:val="clear" w:color="auto" w:fill="FFFFFF"/>
+        </w:rPr>
+        <w:t xml:space="preserve">🔥 </w:t>
+      </w:r>
+      <w:r>
+        <w:rPr>
+          <w:rFonts w:ascii="Segoe UI Emoji" w:hAnsi="Segoe UI Emoji" w:cs="Segoe UI Emoji"/>
+          <w:sz w:val="21"/>
+          <w:szCs w:val="21"/>
+          <w:shd w:val="clear" w:color="auto" w:fill="FFFFFF"/>
+        </w:rPr>
+        <w:t xml:space="preserve"> Array</w:t>
+      </w:r>
+      <w:proofErr w:type="gramEnd"/>
+      <w:r>
+        <w:rPr>
+          <w:rFonts w:ascii="Segoe UI Emoji" w:hAnsi="Segoe UI Emoji" w:cs="Segoe UI Emoji"/>
           <w:sz w:val="21"/>
           <w:szCs w:val="21"/>
           <w:shd w:val="clear" w:color="auto" w:fill="FFFFFF"/>
         </w:rPr>
         <w:t xml:space="preserve"> </w:t>
       </w:r>
+      <w:r>
+        <w:rPr>
+          <w:rFonts w:ascii="Segoe UI Emoji" w:hAnsi="Segoe UI Emoji" w:cs="Segoe UI Emoji"/>
+          <w:sz w:val="21"/>
+          <w:szCs w:val="21"/>
+          <w:shd w:val="clear" w:color="auto" w:fill="FFFFFF"/>
+        </w:rPr>
+        <w:t>Problem #2824:</w:t>
+      </w:r>
+    </w:p>
+    <w:p>
+      <w:pPr>
+        <w:spacing w:after="0" w:line="240" w:lineRule="auto"/>
+        <w:rPr>
+          <w:rFonts w:ascii="Segoe UI Emoji" w:hAnsi="Segoe UI Emoji" w:cs="Segoe UI Emoji"/>
+          <w:sz w:val="21"/>
+          <w:szCs w:val="21"/>
+          <w:shd w:val="clear" w:color="auto" w:fill="FFFFFF"/>
+        </w:rPr>
+      </w:pPr>
+      <w:r>
+        <w:rPr>
+          <w:rFonts w:ascii="Segoe UI Emoji" w:hAnsi="Segoe UI Emoji" w:cs="Segoe UI Emoji"/>
+          <w:sz w:val="21"/>
+          <w:szCs w:val="21"/>
+          <w:shd w:val="clear" w:color="auto" w:fill="FFFFFF"/>
+        </w:rPr>
+        <w:t>🎯</w:t>
+      </w:r>
+      <w:r>
+        <w:rPr>
+          <w:rFonts w:ascii="Segoe UI Emoji" w:hAnsi="Segoe UI Emoji" w:cs="Segoe UI Emoji"/>
+          <w:sz w:val="21"/>
+          <w:szCs w:val="21"/>
+          <w:shd w:val="clear" w:color="auto" w:fill="FFFFFF"/>
+        </w:rPr>
+        <w:t xml:space="preserve"> </w:t>
+      </w:r>
+      <w:r>
+        <w:rPr>
+          <w:rFonts w:ascii="Segoe UI Emoji" w:hAnsi="Segoe UI Emoji" w:cs="Segoe UI Emoji"/>
+          <w:sz w:val="21"/>
+          <w:szCs w:val="21"/>
+          <w:shd w:val="clear" w:color="auto" w:fill="FFFFFF"/>
+        </w:rPr>
+        <w:t xml:space="preserve">Count Pairs Whose Sum is Less than Target! </w:t>
+      </w:r>
+    </w:p>
+    <w:p>
+      <w:pPr>
+        <w:spacing w:after="0" w:line="240" w:lineRule="auto"/>
+        <w:rPr>
+          <w:rFonts w:ascii="Segoe UI Emoji" w:hAnsi="Segoe UI Emoji" w:cs="Segoe UI Emoji"/>
+          <w:sz w:val="21"/>
+          <w:szCs w:val="21"/>
+          <w:shd w:val="clear" w:color="auto" w:fill="FFFFFF"/>
+        </w:rPr>
+      </w:pPr>
+    </w:p>
+    <w:p>
+      <w:pPr>
+        <w:spacing w:after="0" w:line="240" w:lineRule="auto"/>
+        <w:rPr>
+          <w:rFonts w:ascii="Segoe UI Emoji" w:hAnsi="Segoe UI Emoji" w:cs="Segoe UI Emoji"/>
+          <w:sz w:val="21"/>
+          <w:szCs w:val="21"/>
+          <w:shd w:val="clear" w:color="auto" w:fill="FFFFFF"/>
+        </w:rPr>
+      </w:pPr>
+      <w:r>
+        <w:rPr>
+          <w:rFonts w:ascii="Segoe UI Emoji" w:hAnsi="Segoe UI Emoji" w:cs="Segoe UI Emoji"/>
+          <w:sz w:val="21"/>
+          <w:szCs w:val="21"/>
+          <w:shd w:val="clear" w:color="auto" w:fill="FFFFFF"/>
+        </w:rPr>
+        <w:t>🔍 Explanation:</w:t>
+      </w:r>
+    </w:p>
+    <w:p>
+      <w:pPr>
+        <w:spacing w:after="0" w:line="240" w:lineRule="auto"/>
+        <w:rPr>
+          <w:rFonts w:ascii="Segoe UI Emoji" w:hAnsi="Segoe UI Emoji" w:cs="Segoe UI Emoji"/>
+          <w:sz w:val="21"/>
+          <w:szCs w:val="21"/>
+          <w:shd w:val="clear" w:color="auto" w:fill="FFFFFF"/>
+        </w:rPr>
+      </w:pPr>
+      <w:r>
+        <w:rPr>
+          <w:rFonts w:ascii="Segoe UI Emoji" w:hAnsi="Segoe UI Emoji" w:cs="Segoe UI Emoji"/>
+          <w:sz w:val="21"/>
+          <w:szCs w:val="21"/>
+          <w:shd w:val="clear" w:color="auto" w:fill="FFFFFF"/>
+        </w:rPr>
+        <w:t>Count the pairs of indices (</w:t>
+      </w:r>
       <w:proofErr w:type="spellStart"/>
       <w:r>
         <w:rPr>
-          <w:rFonts w:ascii="Segoe UI" w:hAnsi="Segoe UI" w:cs="Segoe UI"/>
-          <w:sz w:val="21"/>
-          <w:szCs w:val="21"/>
-          <w:shd w:val="clear" w:color="auto" w:fill="FFFFFF"/>
-        </w:rPr>
-        <w:t>LeetCode</w:t>
+          <w:rFonts w:ascii="Segoe UI Emoji" w:hAnsi="Segoe UI Emoji" w:cs="Segoe UI Emoji"/>
+          <w:sz w:val="21"/>
+          <w:szCs w:val="21"/>
+          <w:shd w:val="clear" w:color="auto" w:fill="FFFFFF"/>
+        </w:rPr>
+        <w:t>i</w:t>
       </w:r>
       <w:proofErr w:type="spellEnd"/>
       <w:r>
         <w:rPr>
-          <w:rFonts w:ascii="Segoe UI" w:hAnsi="Segoe UI" w:cs="Segoe UI"/>
-          <w:sz w:val="21"/>
-          <w:szCs w:val="21"/>
-          <w:shd w:val="clear" w:color="auto" w:fill="FFFFFF"/>
-        </w:rPr>
-        <w:t xml:space="preserve"> - Problem #2942: </w:t>
-      </w:r>
-      <w:r>
-        <w:rPr>
-          <w:rFonts w:ascii="Cambria Math" w:hAnsi="Cambria Math" w:cs="Cambria Math"/>
-          <w:sz w:val="21"/>
-          <w:szCs w:val="21"/>
-          <w:shd w:val="clear" w:color="auto" w:fill="FFFFFF"/>
-        </w:rPr>
-        <w:t>𝐇𝐮𝐧𝐭𝐢𝐧𝐠</w:t>
-      </w:r>
-      <w:r>
-        <w:rPr>
-          <w:rFonts w:ascii="Segoe UI" w:hAnsi="Segoe UI" w:cs="Segoe UI"/>
-          <w:sz w:val="21"/>
-          <w:szCs w:val="21"/>
-          <w:shd w:val="clear" w:color="auto" w:fill="FFFFFF"/>
-        </w:rPr>
-        <w:t xml:space="preserve"> </w:t>
-      </w:r>
-      <w:r>
-        <w:rPr>
-          <w:rFonts w:ascii="Cambria Math" w:hAnsi="Cambria Math" w:cs="Cambria Math"/>
-          <w:sz w:val="21"/>
-          <w:szCs w:val="21"/>
-          <w:shd w:val="clear" w:color="auto" w:fill="FFFFFF"/>
-        </w:rPr>
-        <w:t>𝐟𝐨𝐫</w:t>
-      </w:r>
-      <w:r>
-        <w:rPr>
-          <w:rFonts w:ascii="Segoe UI" w:hAnsi="Segoe UI" w:cs="Segoe UI"/>
-          <w:sz w:val="21"/>
-          <w:szCs w:val="21"/>
-          <w:shd w:val="clear" w:color="auto" w:fill="FFFFFF"/>
-        </w:rPr>
-        <w:t xml:space="preserve"> </w:t>
-      </w:r>
-      <w:r>
-        <w:rPr>
-          <w:rFonts w:ascii="Cambria Math" w:hAnsi="Cambria Math" w:cs="Cambria Math"/>
-          <w:sz w:val="21"/>
-          <w:szCs w:val="21"/>
-          <w:shd w:val="clear" w:color="auto" w:fill="FFFFFF"/>
-        </w:rPr>
-        <w:t>𝐂𝐡𝐚𝐫𝐚𝐜𝐭𝐞𝐫𝐬</w:t>
-      </w:r>
-      <w:r>
-        <w:rPr>
-          <w:rFonts w:ascii="Segoe UI" w:hAnsi="Segoe UI" w:cs="Segoe UI"/>
-          <w:sz w:val="21"/>
-          <w:szCs w:val="21"/>
-          <w:shd w:val="clear" w:color="auto" w:fill="FFFFFF"/>
-        </w:rPr>
-        <w:t xml:space="preserve"> </w:t>
-      </w:r>
-      <w:r>
-        <w:rPr>
-          <w:rFonts w:ascii="Cambria Math" w:hAnsi="Cambria Math" w:cs="Cambria Math"/>
-          <w:sz w:val="21"/>
-          <w:szCs w:val="21"/>
-          <w:shd w:val="clear" w:color="auto" w:fill="FFFFFF"/>
-        </w:rPr>
-        <w:t>𝐢𝐧</w:t>
-      </w:r>
-      <w:r>
-        <w:rPr>
-          <w:rFonts w:ascii="Segoe UI" w:hAnsi="Segoe UI" w:cs="Segoe UI"/>
-          <w:sz w:val="21"/>
-          <w:szCs w:val="21"/>
-          <w:shd w:val="clear" w:color="auto" w:fill="FFFFFF"/>
-        </w:rPr>
-        <w:t xml:space="preserve"> </w:t>
-      </w:r>
-      <w:r>
-        <w:rPr>
-          <w:rFonts w:ascii="Cambria Math" w:hAnsi="Cambria Math" w:cs="Cambria Math"/>
-          <w:sz w:val="21"/>
-          <w:szCs w:val="21"/>
-          <w:shd w:val="clear" w:color="auto" w:fill="FFFFFF"/>
-        </w:rPr>
-        <w:t>𝐖𝐨𝐫𝐝𝐬</w:t>
-      </w:r>
-      <w:r>
-        <w:rPr>
-          <w:rFonts w:ascii="Segoe UI" w:hAnsi="Segoe UI" w:cs="Segoe UI"/>
-          <w:sz w:val="21"/>
-          <w:szCs w:val="21"/>
-          <w:shd w:val="clear" w:color="auto" w:fill="FFFFFF"/>
-        </w:rPr>
-        <w:t xml:space="preserve">! </w:t>
-      </w:r>
-      <w:r>
-        <w:rPr>
           <w:rFonts w:ascii="Segoe UI Emoji" w:hAnsi="Segoe UI Emoji" w:cs="Segoe UI Emoji"/>
           <w:sz w:val="21"/>
           <w:szCs w:val="21"/>
           <w:shd w:val="clear" w:color="auto" w:fill="FFFFFF"/>
         </w:rPr>
-        <w:t>🎯</w:t>
-      </w:r>
+        <w:t>, j) where the sum of corresponding elements is less than the target.</w:t>
+      </w:r>
+    </w:p>
+    <w:p>
+      <w:pPr>
+        <w:spacing w:after="0" w:line="240" w:lineRule="auto"/>
+        <w:rPr>
+          <w:rFonts w:ascii="Segoe UI Emoji" w:hAnsi="Segoe UI Emoji" w:cs="Segoe UI Emoji"/>
+          <w:sz w:val="21"/>
+          <w:szCs w:val="21"/>
+          <w:shd w:val="clear" w:color="auto" w:fill="FFFFFF"/>
+        </w:rPr>
+      </w:pPr>
+      <w:r>
+        <w:rPr>
+          <w:rFonts w:ascii="Segoe UI Emoji" w:hAnsi="Segoe UI Emoji" w:cs="Segoe UI Emoji"/>
+          <w:sz w:val="21"/>
+          <w:szCs w:val="21"/>
+          <w:shd w:val="clear" w:color="auto" w:fill="FFFFFF"/>
+        </w:rPr>
+        <w:t>1️⃣ Iterate through each pair of indices (</w:t>
+      </w:r>
+      <w:proofErr w:type="spellStart"/>
+      <w:r>
+        <w:rPr>
+          <w:rFonts w:ascii="Segoe UI Emoji" w:hAnsi="Segoe UI Emoji" w:cs="Segoe UI Emoji"/>
+          <w:sz w:val="21"/>
+          <w:szCs w:val="21"/>
+          <w:shd w:val="clear" w:color="auto" w:fill="FFFFFF"/>
+        </w:rPr>
+        <w:t>i</w:t>
+      </w:r>
+      <w:proofErr w:type="spellEnd"/>
+      <w:r>
+        <w:rPr>
+          <w:rFonts w:ascii="Segoe UI Emoji" w:hAnsi="Segoe UI Emoji" w:cs="Segoe UI Emoji"/>
+          <w:sz w:val="21"/>
+          <w:szCs w:val="21"/>
+          <w:shd w:val="clear" w:color="auto" w:fill="FFFFFF"/>
+        </w:rPr>
+        <w:t xml:space="preserve">, j), ensuring </w:t>
+      </w:r>
+      <w:proofErr w:type="spellStart"/>
+      <w:r>
+        <w:rPr>
+          <w:rFonts w:ascii="Segoe UI Emoji" w:hAnsi="Segoe UI Emoji" w:cs="Segoe UI Emoji"/>
+          <w:sz w:val="21"/>
+          <w:szCs w:val="21"/>
+          <w:shd w:val="clear" w:color="auto" w:fill="FFFFFF"/>
+        </w:rPr>
+        <w:t>i</w:t>
+      </w:r>
+      <w:proofErr w:type="spellEnd"/>
+      <w:r>
+        <w:rPr>
+          <w:rFonts w:ascii="Segoe UI Emoji" w:hAnsi="Segoe UI Emoji" w:cs="Segoe UI Emoji"/>
+          <w:sz w:val="21"/>
+          <w:szCs w:val="21"/>
+          <w:shd w:val="clear" w:color="auto" w:fill="FFFFFF"/>
+        </w:rPr>
+        <w:t xml:space="preserve"> &lt; j.</w:t>
+      </w:r>
+    </w:p>
+    <w:p>
+      <w:pPr>
+        <w:spacing w:after="0" w:line="240" w:lineRule="auto"/>
+        <w:rPr>
+          <w:rFonts w:ascii="Segoe UI Emoji" w:hAnsi="Segoe UI Emoji" w:cs="Segoe UI Emoji"/>
+          <w:sz w:val="21"/>
+          <w:szCs w:val="21"/>
+          <w:shd w:val="clear" w:color="auto" w:fill="FFFFFF"/>
+        </w:rPr>
+      </w:pPr>
+      <w:r>
+        <w:rPr>
+          <w:rFonts w:ascii="Segoe UI Emoji" w:hAnsi="Segoe UI Emoji" w:cs="Segoe UI Emoji"/>
+          <w:sz w:val="21"/>
+          <w:szCs w:val="21"/>
+          <w:shd w:val="clear" w:color="auto" w:fill="FFFFFF"/>
+        </w:rPr>
+        <w:t xml:space="preserve">2️⃣ Calculate the sum of elements at indices </w:t>
+      </w:r>
+      <w:proofErr w:type="spellStart"/>
+      <w:r>
+        <w:rPr>
+          <w:rFonts w:ascii="Segoe UI Emoji" w:hAnsi="Segoe UI Emoji" w:cs="Segoe UI Emoji"/>
+          <w:sz w:val="21"/>
+          <w:szCs w:val="21"/>
+          <w:shd w:val="clear" w:color="auto" w:fill="FFFFFF"/>
+        </w:rPr>
+        <w:t>i</w:t>
+      </w:r>
+      <w:proofErr w:type="spellEnd"/>
+      <w:r>
+        <w:rPr>
+          <w:rFonts w:ascii="Segoe UI Emoji" w:hAnsi="Segoe UI Emoji" w:cs="Segoe UI Emoji"/>
+          <w:sz w:val="21"/>
+          <w:szCs w:val="21"/>
+          <w:shd w:val="clear" w:color="auto" w:fill="FFFFFF"/>
+        </w:rPr>
+        <w:t xml:space="preserve"> and j.</w:t>
+      </w:r>
+    </w:p>
+    <w:p>
+      <w:pPr>
+        <w:spacing w:after="0" w:line="240" w:lineRule="auto"/>
+        <w:rPr>
+          <w:rFonts w:ascii="Segoe UI Emoji" w:hAnsi="Segoe UI Emoji" w:cs="Segoe UI Emoji"/>
+          <w:sz w:val="21"/>
+          <w:szCs w:val="21"/>
+          <w:shd w:val="clear" w:color="auto" w:fill="FFFFFF"/>
+        </w:rPr>
+      </w:pPr>
+      <w:r>
+        <w:rPr>
+          <w:rFonts w:ascii="Segoe UI Emoji" w:hAnsi="Segoe UI Emoji" w:cs="Segoe UI Emoji"/>
+          <w:sz w:val="21"/>
+          <w:szCs w:val="21"/>
+          <w:shd w:val="clear" w:color="auto" w:fill="FFFFFF"/>
+        </w:rPr>
+        <w:t>3️⃣ Increment the count if the sum is less than the target.</w:t>
+      </w:r>
+    </w:p>
+    <w:p>
+      <w:pPr>
+        <w:spacing w:after="0" w:line="240" w:lineRule="auto"/>
+        <w:rPr>
+          <w:rFonts w:ascii="Segoe UI Emoji" w:hAnsi="Segoe UI Emoji" w:cs="Segoe UI Emoji"/>
+          <w:sz w:val="21"/>
+          <w:szCs w:val="21"/>
+          <w:shd w:val="clear" w:color="auto" w:fill="FFFFFF"/>
+        </w:rPr>
+      </w:pPr>
+      <w:r>
+        <w:rPr>
+          <w:rFonts w:ascii="Segoe UI Emoji" w:hAnsi="Segoe UI Emoji" w:cs="Segoe UI Emoji"/>
+          <w:sz w:val="21"/>
+          <w:szCs w:val="21"/>
+          <w:shd w:val="clear" w:color="auto" w:fill="FFFFFF"/>
+        </w:rPr>
+        <w:t>4️⃣ Return the total count of such pairs.</w:t>
+      </w:r>
+    </w:p>
+    <w:p>
+      <w:pPr>
+        <w:spacing w:after="0" w:line="240" w:lineRule="auto"/>
+        <w:rPr>
+          <w:rFonts w:ascii="Segoe UI Emoji" w:hAnsi="Segoe UI Emoji" w:cs="Segoe UI Emoji"/>
+          <w:sz w:val="21"/>
+          <w:szCs w:val="21"/>
+          <w:shd w:val="clear" w:color="auto" w:fill="FFFFFF"/>
+        </w:rPr>
+      </w:pPr>
     </w:p>
     <w:p>
       <w:pPr>
@@ -227,6 +390,17 @@
       </w:pPr>
       <w:r>
         <w:rPr>
+          <w:rFonts w:ascii="Segoe UI" w:eastAsia="Times New Roman" w:hAnsi="Segoe UI" w:cs="Segoe UI"/>
+          <w:kern w:val="0"/>
+          <w:sz w:val="21"/>
+          <w:szCs w:val="21"/>
+          <w:shd w:val="clear" w:color="auto" w:fill="FFFFFF"/>
+          <w14:ligatures w14:val="none"/>
+        </w:rPr>
+        <w:br/>
+      </w:r>
+      <w:r>
+        <w:rPr>
           <w:rFonts w:ascii="Segoe UI Emoji" w:eastAsia="Times New Roman" w:hAnsi="Segoe UI Emoji" w:cs="Segoe UI Emoji"/>
           <w:kern w:val="0"/>
           <w:sz w:val="21"/>
@@ -234,7 +408,7 @@
           <w:shd w:val="clear" w:color="auto" w:fill="FFFFFF"/>
           <w14:ligatures w14:val="none"/>
         </w:rPr>
-        <w:t>🔍</w:t>
+        <w:t>🔗</w:t>
       </w:r>
       <w:r>
         <w:rPr>
@@ -245,7 +419,18 @@
           <w:shd w:val="clear" w:color="auto" w:fill="FFFFFF"/>
           <w14:ligatures w14:val="none"/>
         </w:rPr>
-        <w:t xml:space="preserve"> Explanation:</w:t>
+        <w:t xml:space="preserve"> </w:t>
+      </w:r>
+      <w:r>
+        <w:rPr>
+          <w:rFonts w:ascii="Cambria Math" w:eastAsia="Times New Roman" w:hAnsi="Cambria Math" w:cs="Cambria Math"/>
+          <w:kern w:val="0"/>
+          <w:sz w:val="21"/>
+          <w:szCs w:val="21"/>
+          <w:shd w:val="clear" w:color="auto" w:fill="FFFFFF"/>
+          <w14:ligatures w14:val="none"/>
+        </w:rPr>
+        <w:t>𝐌𝐲</w:t>
       </w:r>
       <w:r>
         <w:rPr>
@@ -256,8 +441,18 @@
           <w:shd w:val="clear" w:color="auto" w:fill="FFFFFF"/>
           <w14:ligatures w14:val="none"/>
         </w:rPr>
-        <w:br/>
-        <w:t>Uncover a list of words containing a specific character.</w:t>
+        <w:t xml:space="preserve"> </w:t>
+      </w:r>
+      <w:r>
+        <w:rPr>
+          <w:rFonts w:ascii="Cambria Math" w:eastAsia="Times New Roman" w:hAnsi="Cambria Math" w:cs="Cambria Math"/>
+          <w:kern w:val="0"/>
+          <w:sz w:val="21"/>
+          <w:szCs w:val="21"/>
+          <w:shd w:val="clear" w:color="auto" w:fill="FFFFFF"/>
+          <w14:ligatures w14:val="none"/>
+        </w:rPr>
+        <w:t>𝐋𝐞𝐞𝐭𝐂𝐨𝐝𝐞</w:t>
       </w:r>
       <w:r>
         <w:rPr>
@@ -268,8 +463,18 @@
           <w:shd w:val="clear" w:color="auto" w:fill="FFFFFF"/>
           <w14:ligatures w14:val="none"/>
         </w:rPr>
-        <w:br/>
-        <w:t>1️⃣ Iterate through each word and explore individual characters.</w:t>
+        <w:t xml:space="preserve"> &amp; </w:t>
+      </w:r>
+      <w:r>
+        <w:rPr>
+          <w:rFonts w:ascii="Cambria Math" w:eastAsia="Times New Roman" w:hAnsi="Cambria Math" w:cs="Cambria Math"/>
+          <w:kern w:val="0"/>
+          <w:sz w:val="21"/>
+          <w:szCs w:val="21"/>
+          <w:shd w:val="clear" w:color="auto" w:fill="FFFFFF"/>
+          <w14:ligatures w14:val="none"/>
+        </w:rPr>
+        <w:t>𝐆𝐢𝐭𝐇𝐮𝐛</w:t>
       </w:r>
       <w:r>
         <w:rPr>
@@ -280,8 +485,7 @@
           <w:shd w:val="clear" w:color="auto" w:fill="FFFFFF"/>
           <w14:ligatures w14:val="none"/>
         </w:rPr>
-        <w:br/>
-        <w:t>2️⃣ Identify matches with the target character, efficiently navigating through nested loops.</w:t>
+        <w:t>:</w:t>
       </w:r>
       <w:r>
         <w:rPr>
@@ -293,7 +497,17 @@
           <w14:ligatures w14:val="none"/>
         </w:rPr>
         <w:br/>
-        <w:t>3️⃣ Record the indices of words with matching characters for further analysis.</w:t>
+      </w:r>
+      <w:r>
+        <w:rPr>
+          <w:rFonts w:ascii="Segoe UI Emoji" w:eastAsia="Times New Roman" w:hAnsi="Segoe UI Emoji" w:cs="Segoe UI Emoji"/>
+          <w:kern w:val="0"/>
+          <w:sz w:val="21"/>
+          <w:szCs w:val="21"/>
+          <w:shd w:val="clear" w:color="auto" w:fill="FFFFFF"/>
+          <w14:ligatures w14:val="none"/>
+        </w:rPr>
+        <w:t>👨</w:t>
       </w:r>
       <w:r>
         <w:rPr>
@@ -304,7 +518,18 @@
           <w:shd w:val="clear" w:color="auto" w:fill="FFFFFF"/>
           <w14:ligatures w14:val="none"/>
         </w:rPr>
-        <w:br/>
+        <w:t>‍</w:t>
+      </w:r>
+      <w:r>
+        <w:rPr>
+          <w:rFonts w:ascii="Segoe UI Emoji" w:eastAsia="Times New Roman" w:hAnsi="Segoe UI Emoji" w:cs="Segoe UI Emoji"/>
+          <w:kern w:val="0"/>
+          <w:sz w:val="21"/>
+          <w:szCs w:val="21"/>
+          <w:shd w:val="clear" w:color="auto" w:fill="FFFFFF"/>
+          <w14:ligatures w14:val="none"/>
+        </w:rPr>
+        <w:t>💻</w:t>
       </w:r>
       <w:r>
         <w:rPr>
@@ -315,6 +540,52 @@
           <w:shd w:val="clear" w:color="auto" w:fill="FFFFFF"/>
           <w14:ligatures w14:val="none"/>
         </w:rPr>
+        <w:t xml:space="preserve"> </w:t>
+      </w:r>
+      <w:proofErr w:type="spellStart"/>
+      <w:r>
+        <w:rPr>
+          <w:rFonts w:ascii="Segoe UI" w:eastAsia="Times New Roman" w:hAnsi="Segoe UI" w:cs="Segoe UI"/>
+          <w:kern w:val="0"/>
+          <w:sz w:val="21"/>
+          <w:szCs w:val="21"/>
+          <w:shd w:val="clear" w:color="auto" w:fill="FFFFFF"/>
+          <w14:ligatures w14:val="none"/>
+        </w:rPr>
+        <w:t>LeetCode</w:t>
+      </w:r>
+      <w:proofErr w:type="spellEnd"/>
+      <w:r>
+        <w:rPr>
+          <w:rFonts w:ascii="Segoe UI" w:eastAsia="Times New Roman" w:hAnsi="Segoe UI" w:cs="Segoe UI"/>
+          <w:kern w:val="0"/>
+          <w:sz w:val="21"/>
+          <w:szCs w:val="21"/>
+          <w:shd w:val="clear" w:color="auto" w:fill="FFFFFF"/>
+          <w14:ligatures w14:val="none"/>
+        </w:rPr>
+        <w:t xml:space="preserve">: </w:t>
+      </w:r>
+      <w:r>
+        <w:rPr>
+          <w:rFonts w:ascii="Segoe UI" w:eastAsia="Times New Roman" w:hAnsi="Segoe UI" w:cs="Segoe UI"/>
+          <w:kern w:val="0"/>
+          <w:sz w:val="21"/>
+          <w:szCs w:val="21"/>
+          <w:shd w:val="clear" w:color="auto" w:fill="FFFFFF"/>
+          <w14:ligatures w14:val="none"/>
+        </w:rPr>
+        <w:t>https://leetcode.com/hafiznofal76/</w:t>
+      </w:r>
+      <w:r>
+        <w:rPr>
+          <w:rFonts w:ascii="Segoe UI" w:eastAsia="Times New Roman" w:hAnsi="Segoe UI" w:cs="Segoe UI"/>
+          <w:kern w:val="0"/>
+          <w:sz w:val="21"/>
+          <w:szCs w:val="21"/>
+          <w:shd w:val="clear" w:color="auto" w:fill="FFFFFF"/>
+          <w14:ligatures w14:val="none"/>
+        </w:rPr>
         <w:br/>
       </w:r>
       <w:r>
@@ -326,7 +597,7 @@
           <w:shd w:val="clear" w:color="auto" w:fill="FFFFFF"/>
           <w14:ligatures w14:val="none"/>
         </w:rPr>
-        <w:t>🔗</w:t>
+        <w:t>📂</w:t>
       </w:r>
       <w:r>
         <w:rPr>
@@ -337,18 +608,7 @@
           <w:shd w:val="clear" w:color="auto" w:fill="FFFFFF"/>
           <w14:ligatures w14:val="none"/>
         </w:rPr>
-        <w:t xml:space="preserve"> </w:t>
-      </w:r>
-      <w:r>
-        <w:rPr>
-          <w:rFonts w:ascii="Cambria Math" w:eastAsia="Times New Roman" w:hAnsi="Cambria Math" w:cs="Cambria Math"/>
-          <w:kern w:val="0"/>
-          <w:sz w:val="21"/>
-          <w:szCs w:val="21"/>
-          <w:shd w:val="clear" w:color="auto" w:fill="FFFFFF"/>
-          <w14:ligatures w14:val="none"/>
-        </w:rPr>
-        <w:t>𝐌𝐲</w:t>
+        <w:t xml:space="preserve"> GitHub: </w:t>
       </w:r>
       <w:r>
         <w:rPr>
@@ -359,146 +619,8 @@
           <w:shd w:val="clear" w:color="auto" w:fill="FFFFFF"/>
           <w14:ligatures w14:val="none"/>
         </w:rPr>
-        <w:t xml:space="preserve"> </w:t>
-      </w:r>
-      <w:r>
-        <w:rPr>
-          <w:rFonts w:ascii="Cambria Math" w:eastAsia="Times New Roman" w:hAnsi="Cambria Math" w:cs="Cambria Math"/>
-          <w:kern w:val="0"/>
-          <w:sz w:val="21"/>
-          <w:szCs w:val="21"/>
-          <w:shd w:val="clear" w:color="auto" w:fill="FFFFFF"/>
-          <w14:ligatures w14:val="none"/>
-        </w:rPr>
-        <w:t>𝐋𝐞𝐞𝐭𝐂𝐨𝐝𝐞</w:t>
-      </w:r>
-      <w:r>
-        <w:rPr>
-          <w:rFonts w:ascii="Segoe UI" w:eastAsia="Times New Roman" w:hAnsi="Segoe UI" w:cs="Segoe UI"/>
-          <w:kern w:val="0"/>
-          <w:sz w:val="21"/>
-          <w:szCs w:val="21"/>
-          <w:shd w:val="clear" w:color="auto" w:fill="FFFFFF"/>
-          <w14:ligatures w14:val="none"/>
-        </w:rPr>
-        <w:t xml:space="preserve"> &amp; </w:t>
-      </w:r>
-      <w:r>
-        <w:rPr>
-          <w:rFonts w:ascii="Cambria Math" w:eastAsia="Times New Roman" w:hAnsi="Cambria Math" w:cs="Cambria Math"/>
-          <w:kern w:val="0"/>
-          <w:sz w:val="21"/>
-          <w:szCs w:val="21"/>
-          <w:shd w:val="clear" w:color="auto" w:fill="FFFFFF"/>
-          <w14:ligatures w14:val="none"/>
-        </w:rPr>
-        <w:t>𝐆𝐢𝐭𝐇𝐮𝐛</w:t>
-      </w:r>
-      <w:r>
-        <w:rPr>
-          <w:rFonts w:ascii="Segoe UI" w:eastAsia="Times New Roman" w:hAnsi="Segoe UI" w:cs="Segoe UI"/>
-          <w:kern w:val="0"/>
-          <w:sz w:val="21"/>
-          <w:szCs w:val="21"/>
-          <w:shd w:val="clear" w:color="auto" w:fill="FFFFFF"/>
-          <w14:ligatures w14:val="none"/>
-        </w:rPr>
-        <w:t>:</w:t>
-      </w:r>
-      <w:r>
-        <w:rPr>
-          <w:rFonts w:ascii="Segoe UI" w:eastAsia="Times New Roman" w:hAnsi="Segoe UI" w:cs="Segoe UI"/>
-          <w:kern w:val="0"/>
-          <w:sz w:val="21"/>
-          <w:szCs w:val="21"/>
-          <w:shd w:val="clear" w:color="auto" w:fill="FFFFFF"/>
-          <w14:ligatures w14:val="none"/>
-        </w:rPr>
-        <w:br/>
-      </w:r>
-      <w:r>
-        <w:rPr>
-          <w:rFonts w:ascii="Segoe UI Emoji" w:eastAsia="Times New Roman" w:hAnsi="Segoe UI Emoji" w:cs="Segoe UI Emoji"/>
-          <w:kern w:val="0"/>
-          <w:sz w:val="21"/>
-          <w:szCs w:val="21"/>
-          <w:shd w:val="clear" w:color="auto" w:fill="FFFFFF"/>
-          <w14:ligatures w14:val="none"/>
-        </w:rPr>
-        <w:t>👨</w:t>
-      </w:r>
-      <w:r>
-        <w:rPr>
-          <w:rFonts w:ascii="Segoe UI" w:eastAsia="Times New Roman" w:hAnsi="Segoe UI" w:cs="Segoe UI"/>
-          <w:kern w:val="0"/>
-          <w:sz w:val="21"/>
-          <w:szCs w:val="21"/>
-          <w:shd w:val="clear" w:color="auto" w:fill="FFFFFF"/>
-          <w14:ligatures w14:val="none"/>
-        </w:rPr>
-        <w:t>‍</w:t>
-      </w:r>
-      <w:r>
-        <w:rPr>
-          <w:rFonts w:ascii="Segoe UI Emoji" w:eastAsia="Times New Roman" w:hAnsi="Segoe UI Emoji" w:cs="Segoe UI Emoji"/>
-          <w:kern w:val="0"/>
-          <w:sz w:val="21"/>
-          <w:szCs w:val="21"/>
-          <w:shd w:val="clear" w:color="auto" w:fill="FFFFFF"/>
-          <w14:ligatures w14:val="none"/>
-        </w:rPr>
-        <w:t>💻</w:t>
-      </w:r>
-      <w:r>
-        <w:rPr>
-          <w:rFonts w:ascii="Segoe UI" w:eastAsia="Times New Roman" w:hAnsi="Segoe UI" w:cs="Segoe UI"/>
-          <w:kern w:val="0"/>
-          <w:sz w:val="21"/>
-          <w:szCs w:val="21"/>
-          <w:shd w:val="clear" w:color="auto" w:fill="FFFFFF"/>
-          <w14:ligatures w14:val="none"/>
-        </w:rPr>
-        <w:t xml:space="preserve"> </w:t>
-      </w:r>
-      <w:proofErr w:type="spellStart"/>
-      <w:r>
-        <w:rPr>
-          <w:rFonts w:ascii="Segoe UI" w:eastAsia="Times New Roman" w:hAnsi="Segoe UI" w:cs="Segoe UI"/>
-          <w:kern w:val="0"/>
-          <w:sz w:val="21"/>
-          <w:szCs w:val="21"/>
-          <w:shd w:val="clear" w:color="auto" w:fill="FFFFFF"/>
-          <w14:ligatures w14:val="none"/>
-        </w:rPr>
-        <w:t>LeetCode</w:t>
-      </w:r>
-      <w:proofErr w:type="spellEnd"/>
-      <w:r>
-        <w:rPr>
-          <w:rFonts w:ascii="Segoe UI" w:eastAsia="Times New Roman" w:hAnsi="Segoe UI" w:cs="Segoe UI"/>
-          <w:kern w:val="0"/>
-          <w:sz w:val="21"/>
-          <w:szCs w:val="21"/>
-          <w:shd w:val="clear" w:color="auto" w:fill="FFFFFF"/>
-          <w14:ligatures w14:val="none"/>
-        </w:rPr>
-        <w:t xml:space="preserve">: </w:t>
-      </w:r>
-      <w:hyperlink r:id="rId5" w:tgtFrame="_self" w:history="1">
-        <w:r>
-          <w:rPr>
-            <w:rFonts w:ascii="Segoe UI" w:eastAsia="Times New Roman" w:hAnsi="Segoe UI" w:cs="Segoe UI"/>
-            <w:color w:val="0000FF"/>
-            <w:kern w:val="0"/>
-            <w:sz w:val="21"/>
-            <w:szCs w:val="21"/>
-            <w:u w:val="single"/>
-            <w:shd w:val="clear" w:color="auto" w:fill="FFFFFF"/>
-            <w14:ligatures w14:val="none"/>
-          </w:rPr>
-          <w:t>https://lnkd.in/evjsUbNP</w:t>
-        </w:r>
-      </w:hyperlink>
+        <w:t>https://github.com/Nofal71/Java-Learning</w:t>
+      </w:r>
     </w:p>
     <w:p>
       <w:pPr>
@@ -524,6 +646,39 @@
       </w:r>
       <w:r>
         <w:rPr>
+          <w:rFonts w:ascii="Segoe UI" w:eastAsia="Times New Roman" w:hAnsi="Segoe UI" w:cs="Segoe UI"/>
+          <w:kern w:val="0"/>
+          <w:sz w:val="21"/>
+          <w:szCs w:val="21"/>
+          <w:shd w:val="clear" w:color="auto" w:fill="FFFFFF"/>
+          <w14:ligatures w14:val="none"/>
+        </w:rPr>
+        <w:t xml:space="preserve">Ready to </w:t>
+      </w:r>
+      <w:r>
+        <w:rPr>
+          <w:rFonts w:ascii="Segoe UI" w:eastAsia="Times New Roman" w:hAnsi="Segoe UI" w:cs="Segoe UI"/>
+          <w:kern w:val="0"/>
+          <w:sz w:val="21"/>
+          <w:szCs w:val="21"/>
+          <w:shd w:val="clear" w:color="auto" w:fill="FFFFFF"/>
+          <w14:ligatures w14:val="none"/>
+        </w:rPr>
+        <w:t xml:space="preserve">conquer </w:t>
+      </w:r>
+      <w:r>
+        <w:rPr>
+          <w:rFonts w:ascii="Segoe UI" w:eastAsia="Times New Roman" w:hAnsi="Segoe UI" w:cs="Segoe UI"/>
+          <w:kern w:val="0"/>
+          <w:sz w:val="21"/>
+          <w:szCs w:val="21"/>
+          <w:shd w:val="clear" w:color="auto" w:fill="FFFFFF"/>
+          <w14:ligatures w14:val="none"/>
+        </w:rPr>
+        <w:t xml:space="preserve">this challenge? Let's dive in! </w:t>
+      </w:r>
+      <w:r>
+        <w:rPr>
           <w:rFonts w:ascii="Segoe UI Emoji" w:eastAsia="Times New Roman" w:hAnsi="Segoe UI Emoji" w:cs="Segoe UI Emoji"/>
           <w:kern w:val="0"/>
           <w:sz w:val="21"/>
@@ -531,7 +686,7 @@
           <w:shd w:val="clear" w:color="auto" w:fill="FFFFFF"/>
           <w14:ligatures w14:val="none"/>
         </w:rPr>
-        <w:t>📂</w:t>
+        <w:t>💻</w:t>
       </w:r>
       <w:r>
         <w:rPr>
@@ -542,35 +697,8 @@
           <w:shd w:val="clear" w:color="auto" w:fill="FFFFFF"/>
           <w14:ligatures w14:val="none"/>
         </w:rPr>
-        <w:t xml:space="preserve"> GitHub: </w:t>
-      </w:r>
-      <w:hyperlink r:id="rId6" w:tgtFrame="_self" w:history="1">
-        <w:r>
-          <w:rPr>
-            <w:rFonts w:ascii="Segoe UI" w:eastAsia="Times New Roman" w:hAnsi="Segoe UI" w:cs="Segoe UI"/>
-            <w:color w:val="0000FF"/>
-            <w:kern w:val="0"/>
-            <w:sz w:val="21"/>
-            <w:szCs w:val="21"/>
-            <w:u w:val="single"/>
-            <w:shd w:val="clear" w:color="auto" w:fill="FFFFFF"/>
-            <w14:ligatures w14:val="none"/>
-          </w:rPr>
-          <w:t>https://lnkd.in/eKeY9eZv</w:t>
-        </w:r>
-      </w:hyperlink>
-    </w:p>
-    <w:p>
-      <w:pPr>
-        <w:spacing w:after="0" w:line="240" w:lineRule="auto"/>
-        <w:rPr>
-          <w:rFonts w:ascii="Times New Roman" w:eastAsia="Times New Roman" w:hAnsi="Times New Roman" w:cs="Times New Roman"/>
-          <w:kern w:val="0"/>
-          <w:sz w:val="24"/>
-          <w:szCs w:val="24"/>
-          <w14:ligatures w14:val="none"/>
-        </w:rPr>
-      </w:pPr>
+        <w:t xml:space="preserve"> </w:t>
+      </w:r>
       <w:r>
         <w:rPr>
           <w:rFonts w:ascii="Segoe UI" w:eastAsia="Times New Roman" w:hAnsi="Segoe UI" w:cs="Segoe UI"/>
@@ -581,57 +709,8 @@
           <w14:ligatures w14:val="none"/>
         </w:rPr>
         <w:br/>
-        <w:t xml:space="preserve">Ready to conquer this challenge? Let's dive in! </w:t>
-      </w:r>
-      <w:r>
-        <w:rPr>
-          <w:rFonts w:ascii="Segoe UI Emoji" w:eastAsia="Times New Roman" w:hAnsi="Segoe UI Emoji" w:cs="Segoe UI Emoji"/>
-          <w:kern w:val="0"/>
-          <w:sz w:val="21"/>
-          <w:szCs w:val="21"/>
-          <w:shd w:val="clear" w:color="auto" w:fill="FFFFFF"/>
-          <w14:ligatures w14:val="none"/>
-        </w:rPr>
-        <w:t>💻</w:t>
-      </w:r>
-      <w:r>
-        <w:rPr>
-          <w:rFonts w:ascii="Segoe UI" w:eastAsia="Times New Roman" w:hAnsi="Segoe UI" w:cs="Segoe UI"/>
-          <w:kern w:val="0"/>
-          <w:sz w:val="21"/>
-          <w:szCs w:val="21"/>
-          <w:shd w:val="clear" w:color="auto" w:fill="FFFFFF"/>
-          <w14:ligatures w14:val="none"/>
-        </w:rPr>
-        <w:t xml:space="preserve"> </w:t>
-      </w:r>
-      <w:r>
-        <w:rPr>
-          <w:rFonts w:ascii="Segoe UI" w:eastAsia="Times New Roman" w:hAnsi="Segoe UI" w:cs="Segoe UI"/>
-          <w:kern w:val="0"/>
-          <w:sz w:val="21"/>
-          <w:szCs w:val="21"/>
-          <w:shd w:val="clear" w:color="auto" w:fill="FFFFFF"/>
-          <w14:ligatures w14:val="none"/>
-        </w:rPr>
-        <w:br/>
-      </w:r>
-      <w:hyperlink r:id="rId7" w:history="1">
-        <w:proofErr w:type="spellStart"/>
-        <w:r>
-          <w:rPr>
-            <w:rFonts w:ascii="Segoe UI" w:eastAsia="Times New Roman" w:hAnsi="Segoe UI" w:cs="Segoe UI"/>
-            <w:color w:val="0000FF"/>
-            <w:kern w:val="0"/>
-            <w:sz w:val="21"/>
-            <w:szCs w:val="21"/>
-            <w:u w:val="single"/>
-            <w:bdr w:val="none" w:sz="0" w:space="0" w:color="auto" w:frame="1"/>
-            <w:shd w:val="clear" w:color="auto" w:fill="FFFFFF"/>
-            <w14:ligatures w14:val="none"/>
-          </w:rPr>
-          <w:t>hashtag</w:t>
-        </w:r>
+      </w:r>
+      <w:hyperlink r:id="rId5" w:history="1">
         <w:r>
           <w:rPr>
             <w:rFonts w:ascii="Segoe UI" w:eastAsia="Times New Roman" w:hAnsi="Segoe UI" w:cs="Segoe UI"/>
@@ -645,7 +724,6 @@
           </w:rPr>
           <w:t>#java</w:t>
         </w:r>
-        <w:proofErr w:type="spellEnd"/>
       </w:hyperlink>
       <w:r>
         <w:rPr>
@@ -658,22 +736,7 @@
         </w:rPr>
         <w:t xml:space="preserve"> </w:t>
       </w:r>
-      <w:hyperlink r:id="rId8" w:history="1">
-        <w:proofErr w:type="spellStart"/>
-        <w:r>
-          <w:rPr>
-            <w:rFonts w:ascii="Segoe UI" w:eastAsia="Times New Roman" w:hAnsi="Segoe UI" w:cs="Segoe UI"/>
-            <w:color w:val="0000FF"/>
-            <w:kern w:val="0"/>
-            <w:sz w:val="21"/>
-            <w:szCs w:val="21"/>
-            <w:u w:val="single"/>
-            <w:bdr w:val="none" w:sz="0" w:space="0" w:color="auto" w:frame="1"/>
-            <w:shd w:val="clear" w:color="auto" w:fill="FFFFFF"/>
-            <w14:ligatures w14:val="none"/>
-          </w:rPr>
-          <w:t>hashtag</w:t>
-        </w:r>
+      <w:hyperlink r:id="rId6" w:history="1">
         <w:r>
           <w:rPr>
             <w:rFonts w:ascii="Segoe UI" w:eastAsia="Times New Roman" w:hAnsi="Segoe UI" w:cs="Segoe UI"/>
@@ -687,7 +750,6 @@
           </w:rPr>
           <w:t>#algorithms</w:t>
         </w:r>
-        <w:proofErr w:type="spellEnd"/>
       </w:hyperlink>
       <w:r>
         <w:rPr>
@@ -700,22 +762,7 @@
         </w:rPr>
         <w:t xml:space="preserve"> </w:t>
       </w:r>
-      <w:hyperlink r:id="rId9" w:history="1">
-        <w:proofErr w:type="spellStart"/>
-        <w:r>
-          <w:rPr>
-            <w:rFonts w:ascii="Segoe UI" w:eastAsia="Times New Roman" w:hAnsi="Segoe UI" w:cs="Segoe UI"/>
-            <w:color w:val="0000FF"/>
-            <w:kern w:val="0"/>
-            <w:sz w:val="21"/>
-            <w:szCs w:val="21"/>
-            <w:u w:val="single"/>
-            <w:bdr w:val="none" w:sz="0" w:space="0" w:color="auto" w:frame="1"/>
-            <w:shd w:val="clear" w:color="auto" w:fill="FFFFFF"/>
-            <w14:ligatures w14:val="none"/>
-          </w:rPr>
-          <w:t>hashtag</w:t>
-        </w:r>
+      <w:hyperlink r:id="rId7" w:history="1">
         <w:r>
           <w:rPr>
             <w:rFonts w:ascii="Segoe UI" w:eastAsia="Times New Roman" w:hAnsi="Segoe UI" w:cs="Segoe UI"/>
@@ -729,8 +776,20 @@
           </w:rPr>
           <w:t>#leetcode</w:t>
         </w:r>
-        <w:proofErr w:type="spellEnd"/>
       </w:hyperlink>
+      <w:r>
+        <w:rPr>
+          <w:rFonts w:ascii="Segoe UI" w:eastAsia="Times New Roman" w:hAnsi="Segoe UI" w:cs="Segoe UI"/>
+          <w:color w:val="0000FF"/>
+          <w:kern w:val="0"/>
+          <w:sz w:val="21"/>
+          <w:szCs w:val="21"/>
+          <w:u w:val="single"/>
+          <w:shd w:val="clear" w:color="auto" w:fill="FFFFFF"/>
+          <w14:ligatures w14:val="none"/>
+        </w:rPr>
+        <w:t xml:space="preserve"> #problemsolving </w:t>
+      </w:r>
     </w:p>
     <w:p/>
     <w:sectPr>

</xml_diff>